<commit_message>
Documentation & Other Goodies
</commit_message>
<xml_diff>
--- a/Documentation/Gradebook Web Service Documentation.docx
+++ b/Documentation/Gradebook Web Service Documentation.docx
@@ -1521,7 +1521,7 @@
                 <w:noProof/>
                 <w:webHidden/>
               </w:rPr>
-              <w:t>16</w:t>
+              <w:t>17</w:t>
             </w:r>
             <w:r>
               <w:rPr>
@@ -6719,34 +6719,32 @@
       <w:pPr>
         <w:spacing w:line="480" w:lineRule="auto"/>
         <w:jc w:val="center"/>
+      </w:pPr>
+      <w:r>
         <w:rPr>
           <w:b/>
         </w:rPr>
-      </w:pPr>
+        <w:t xml:space="preserve">You are now ready to call methods from the </w:t>
+      </w:r>
+      <w:proofErr w:type="spellStart"/>
       <w:r>
         <w:rPr>
           <w:b/>
         </w:rPr>
-        <w:t xml:space="preserve">You are now ready to call methods from the </w:t>
-      </w:r>
-      <w:proofErr w:type="spellStart"/>
+        <w:t>GradebookWS</w:t>
+      </w:r>
+      <w:proofErr w:type="spellEnd"/>
       <w:r>
         <w:rPr>
           <w:b/>
         </w:rPr>
-        <w:t>GradebookWS</w:t>
-      </w:r>
-      <w:proofErr w:type="spellEnd"/>
-      <w:r>
-        <w:rPr>
-          <w:b/>
-        </w:rPr>
-        <w:t xml:space="preserve"> API!!!!</w:t>
+        <w:t xml:space="preserve"> API!</w:t>
       </w:r>
     </w:p>
     <w:p>
       <w:pPr>
         <w:pStyle w:val="Heading1"/>
+        <w:spacing w:line="480" w:lineRule="auto"/>
       </w:pPr>
       <w:bookmarkStart w:id="16" w:name="_Toc417021744"/>
       <w:r>
@@ -6757,14 +6755,148 @@
     </w:p>
     <w:p>
       <w:pPr>
-        <w:spacing w:line="480" w:lineRule="auto"/>
-        <w:rPr>
-          <w:rFonts w:ascii="Courier New" w:hAnsi="Courier New" w:cs="Courier New"/>
-        </w:rPr>
-      </w:pPr>
+        <w:pStyle w:val="Heading2"/>
+        <w:spacing w:line="480" w:lineRule="auto"/>
+      </w:pPr>
+      <w:r>
+        <w:t>Anomalies with Blackboard’s Web Service API</w:t>
+      </w:r>
+    </w:p>
+    <w:p>
+      <w:pPr>
+        <w:spacing w:line="480" w:lineRule="auto"/>
+      </w:pPr>
+      <w:r>
+        <w:rPr>
+          <w:b/>
+          <w:u w:val="single"/>
+        </w:rPr>
+        <w:t>IDs</w:t>
+      </w:r>
+      <w:r>
+        <w:t>:</w:t>
+      </w:r>
+    </w:p>
+    <w:p>
+      <w:pPr>
+        <w:spacing w:line="480" w:lineRule="auto"/>
+        <w:rPr>
+          <w:rFonts w:cs="Times New Roman"/>
+        </w:rPr>
+      </w:pPr>
+      <w:r>
+        <w:tab/>
+        <w:t xml:space="preserve">When giving Blackboard an ID string (required by various method calls), the string cannot be blank.  However, it </w:t>
+      </w:r>
+      <w:r>
+        <w:rPr>
+          <w:i/>
+        </w:rPr>
+        <w:t>can</w:t>
+      </w:r>
+      <w:r>
+        <w:t xml:space="preserve"> be an incorrect value; the server will then modify it to be correct.  The format for this ID string is </w:t>
+      </w:r>
+      <w:r>
+        <w:rPr>
+          <w:rFonts w:ascii="Courier New" w:hAnsi="Courier New" w:cs="Courier New"/>
+        </w:rPr>
+        <w:t>_XXX_X</w:t>
+      </w:r>
+      <w:r>
+        <w:rPr>
+          <w:rFonts w:cs="Times New Roman"/>
+        </w:rPr>
+        <w:t xml:space="preserve"> where each X represents some digit (0-9).</w:t>
+      </w:r>
+    </w:p>
+    <w:p>
+      <w:pPr>
+        <w:spacing w:line="480" w:lineRule="auto"/>
+      </w:pPr>
+      <w:proofErr w:type="spellStart"/>
       <w:proofErr w:type="gramStart"/>
       <w:r>
         <w:rPr>
+          <w:b/>
+          <w:u w:val="single"/>
+        </w:rPr>
+        <w:t>setDescriptionType</w:t>
+      </w:r>
+      <w:proofErr w:type="spellEnd"/>
+      <w:proofErr w:type="gramEnd"/>
+      <w:r>
+        <w:rPr>
+          <w:b/>
+          <w:u w:val="single"/>
+        </w:rPr>
+        <w:t xml:space="preserve"> (String </w:t>
+      </w:r>
+      <w:proofErr w:type="spellStart"/>
+      <w:r>
+        <w:rPr>
+          <w:b/>
+          <w:u w:val="single"/>
+        </w:rPr>
+        <w:t>descriptionType</w:t>
+      </w:r>
+      <w:proofErr w:type="spellEnd"/>
+      <w:r>
+        <w:rPr>
+          <w:b/>
+          <w:u w:val="single"/>
+        </w:rPr>
+        <w:t>)</w:t>
+      </w:r>
+      <w:r>
+        <w:t xml:space="preserve"> :</w:t>
+      </w:r>
+    </w:p>
+    <w:p>
+      <w:pPr>
+        <w:spacing w:line="480" w:lineRule="auto"/>
+      </w:pPr>
+      <w:r>
+        <w:tab/>
+        <w:t xml:space="preserve">The </w:t>
+      </w:r>
+      <w:proofErr w:type="spellStart"/>
+      <w:r>
+        <w:t>descriptionType</w:t>
+      </w:r>
+      <w:proofErr w:type="spellEnd"/>
+      <w:r>
+        <w:t xml:space="preserve"> parameter passed in when calling this method </w:t>
+      </w:r>
+      <w:r>
+        <w:rPr>
+          <w:i/>
+        </w:rPr>
+        <w:t>must</w:t>
+      </w:r>
+      <w:r>
+        <w:t xml:space="preserve"> be “HTML” with no exceptions, even though the API states that “PLAIN_TEXT” and “SMART_TEXT” are possibilities.</w:t>
+      </w:r>
+    </w:p>
+    <w:p>
+      <w:pPr>
+        <w:pStyle w:val="Heading2"/>
+        <w:spacing w:line="480" w:lineRule="auto"/>
+      </w:pPr>
+      <w:r>
+        <w:t>API</w:t>
+      </w:r>
+    </w:p>
+    <w:p>
+      <w:pPr>
+        <w:spacing w:line="480" w:lineRule="auto"/>
+        <w:rPr>
+          <w:rFonts w:ascii="Courier New" w:hAnsi="Courier New" w:cs="Courier New"/>
+        </w:rPr>
+      </w:pPr>
+      <w:proofErr w:type="gramStart"/>
+      <w:r>
+        <w:rPr>
           <w:rFonts w:ascii="Courier New" w:hAnsi="Courier New" w:cs="Courier New"/>
         </w:rPr>
         <w:t>void</w:t>
@@ -6781,6 +6913,308 @@
         <w:rPr>
           <w:rFonts w:ascii="Courier New" w:hAnsi="Courier New" w:cs="Courier New"/>
         </w:rPr>
+        <w:t>changeGrade</w:t>
+      </w:r>
+      <w:proofErr w:type="spellEnd"/>
+      <w:r>
+        <w:rPr>
+          <w:rFonts w:ascii="Courier New" w:hAnsi="Courier New" w:cs="Courier New"/>
+        </w:rPr>
+        <w:t>(</w:t>
+      </w:r>
+      <w:proofErr w:type="spellStart"/>
+      <w:r>
+        <w:rPr>
+          <w:rFonts w:ascii="Courier New" w:hAnsi="Courier New" w:cs="Courier New"/>
+        </w:rPr>
+        <w:t>ScoreVO</w:t>
+      </w:r>
+      <w:proofErr w:type="spellEnd"/>
+      <w:r>
+        <w:rPr>
+          <w:rFonts w:ascii="Courier New" w:hAnsi="Courier New" w:cs="Courier New"/>
+        </w:rPr>
+        <w:t xml:space="preserve"> </w:t>
+      </w:r>
+      <w:proofErr w:type="spellStart"/>
+      <w:r>
+        <w:rPr>
+          <w:rFonts w:ascii="Courier New" w:hAnsi="Courier New" w:cs="Courier New"/>
+        </w:rPr>
+        <w:t>scoreVO</w:t>
+      </w:r>
+      <w:proofErr w:type="spellEnd"/>
+      <w:r>
+        <w:rPr>
+          <w:rFonts w:ascii="Courier New" w:hAnsi="Courier New" w:cs="Courier New"/>
+        </w:rPr>
+        <w:t>, String grade)</w:t>
+      </w:r>
+    </w:p>
+    <w:p>
+      <w:pPr>
+        <w:spacing w:line="480" w:lineRule="auto"/>
+      </w:pPr>
+      <w:r>
+        <w:t xml:space="preserve">Changes the value of the grade attribute in the </w:t>
+      </w:r>
+      <w:proofErr w:type="spellStart"/>
+      <w:r>
+        <w:t>ScoreVO</w:t>
+      </w:r>
+      <w:proofErr w:type="spellEnd"/>
+      <w:r>
+        <w:t xml:space="preserve"> object to the value specified by the string grade.</w:t>
+      </w:r>
+    </w:p>
+    <w:p>
+      <w:pPr>
+        <w:spacing w:line="480" w:lineRule="auto"/>
+        <w:rPr>
+          <w:rFonts w:ascii="Courier New" w:hAnsi="Courier New" w:cs="Courier New"/>
+        </w:rPr>
+      </w:pPr>
+      <w:proofErr w:type="spellStart"/>
+      <w:proofErr w:type="gramStart"/>
+      <w:r>
+        <w:rPr>
+          <w:rFonts w:ascii="Courier New" w:hAnsi="Courier New" w:cs="Courier New"/>
+        </w:rPr>
+        <w:t>ScoreVO</w:t>
+      </w:r>
+      <w:proofErr w:type="spellEnd"/>
+      <w:r>
+        <w:rPr>
+          <w:rFonts w:ascii="Courier New" w:hAnsi="Courier New" w:cs="Courier New"/>
+        </w:rPr>
+        <w:t>[</w:t>
+      </w:r>
+      <w:proofErr w:type="gramEnd"/>
+      <w:r>
+        <w:rPr>
+          <w:rFonts w:ascii="Courier New" w:hAnsi="Courier New" w:cs="Courier New"/>
+        </w:rPr>
+        <w:t xml:space="preserve">] </w:t>
+      </w:r>
+      <w:proofErr w:type="spellStart"/>
+      <w:r>
+        <w:rPr>
+          <w:rFonts w:ascii="Courier New" w:hAnsi="Courier New" w:cs="Courier New"/>
+        </w:rPr>
+        <w:t>generateGradableAttempts</w:t>
+      </w:r>
+      <w:proofErr w:type="spellEnd"/>
+      <w:r>
+        <w:rPr>
+          <w:rFonts w:ascii="Courier New" w:hAnsi="Courier New" w:cs="Courier New"/>
+        </w:rPr>
+        <w:t>(</w:t>
+      </w:r>
+      <w:proofErr w:type="spellStart"/>
+      <w:r>
+        <w:rPr>
+          <w:rFonts w:ascii="Courier New" w:hAnsi="Courier New" w:cs="Courier New"/>
+        </w:rPr>
+        <w:t>ScoreVO</w:t>
+      </w:r>
+      <w:proofErr w:type="spellEnd"/>
+      <w:r>
+        <w:rPr>
+          <w:rFonts w:ascii="Courier New" w:hAnsi="Courier New" w:cs="Courier New"/>
+        </w:rPr>
+        <w:t xml:space="preserve">[] scores, </w:t>
+      </w:r>
+      <w:r>
+        <w:rPr>
+          <w:rFonts w:ascii="Courier New" w:hAnsi="Courier New" w:cs="Courier New"/>
+        </w:rPr>
+        <w:br/>
+      </w:r>
+      <w:r>
+        <w:rPr>
+          <w:rFonts w:ascii="Courier New" w:hAnsi="Courier New" w:cs="Courier New"/>
+        </w:rPr>
+        <w:tab/>
+      </w:r>
+      <w:r>
+        <w:rPr>
+          <w:rFonts w:ascii="Courier New" w:hAnsi="Courier New" w:cs="Courier New"/>
+        </w:rPr>
+        <w:tab/>
+      </w:r>
+      <w:r>
+        <w:rPr>
+          <w:rFonts w:ascii="Courier New" w:hAnsi="Courier New" w:cs="Courier New"/>
+        </w:rPr>
+        <w:tab/>
+      </w:r>
+      <w:r>
+        <w:rPr>
+          <w:rFonts w:ascii="Courier New" w:hAnsi="Courier New" w:cs="Courier New"/>
+        </w:rPr>
+        <w:tab/>
+        <w:t xml:space="preserve"> </w:t>
+      </w:r>
+      <w:r>
+        <w:rPr>
+          <w:rFonts w:ascii="Courier New" w:hAnsi="Courier New" w:cs="Courier New"/>
+        </w:rPr>
+        <w:t xml:space="preserve">         </w:t>
+      </w:r>
+      <w:proofErr w:type="spellStart"/>
+      <w:r>
+        <w:rPr>
+          <w:rFonts w:ascii="Courier New" w:hAnsi="Courier New" w:cs="Courier New"/>
+        </w:rPr>
+        <w:t>ColumnVO</w:t>
+      </w:r>
+      <w:proofErr w:type="spellEnd"/>
+      <w:r>
+        <w:rPr>
+          <w:rFonts w:ascii="Courier New" w:hAnsi="Courier New" w:cs="Courier New"/>
+        </w:rPr>
+        <w:t xml:space="preserve">[] </w:t>
+      </w:r>
+      <w:proofErr w:type="spellStart"/>
+      <w:r>
+        <w:rPr>
+          <w:rFonts w:ascii="Courier New" w:hAnsi="Courier New" w:cs="Courier New"/>
+        </w:rPr>
+        <w:t>columnsLackingAttempts</w:t>
+      </w:r>
+      <w:proofErr w:type="spellEnd"/>
+      <w:r>
+        <w:rPr>
+          <w:rFonts w:ascii="Courier New" w:hAnsi="Courier New" w:cs="Courier New"/>
+        </w:rPr>
+        <w:t>)</w:t>
+      </w:r>
+    </w:p>
+    <w:p>
+      <w:pPr>
+        <w:spacing w:line="480" w:lineRule="auto"/>
+      </w:pPr>
+      <w:r>
+        <w:t xml:space="preserve">Checks all columns in the passed-in parameter </w:t>
+      </w:r>
+      <w:proofErr w:type="spellStart"/>
+      <w:r>
+        <w:t>ColumnVO</w:t>
+      </w:r>
+      <w:proofErr w:type="spellEnd"/>
+      <w:r>
+        <w:t xml:space="preserve"> array which do not have an attempt, and puts in attempts to save the trouble of putting them in with the Blackboard interface.  (This allows a professor to grade an assignment which did not have a submission on Blackboard.)  The </w:t>
+      </w:r>
+      <w:proofErr w:type="spellStart"/>
+      <w:r>
+        <w:t>ScoreVO</w:t>
+      </w:r>
+      <w:proofErr w:type="spellEnd"/>
+      <w:r>
+        <w:t xml:space="preserve"> array returned represents the updated collection of </w:t>
+      </w:r>
+      <w:proofErr w:type="spellStart"/>
+      <w:r>
+        <w:t>ScoreVO</w:t>
+      </w:r>
+      <w:proofErr w:type="spellEnd"/>
+      <w:r>
+        <w:t xml:space="preserve"> objects.</w:t>
+      </w:r>
+    </w:p>
+    <w:p>
+      <w:pPr>
+        <w:spacing w:line="480" w:lineRule="auto"/>
+        <w:rPr>
+          <w:rFonts w:ascii="Courier New" w:hAnsi="Courier New" w:cs="Courier New"/>
+        </w:rPr>
+      </w:pPr>
+      <w:proofErr w:type="spellStart"/>
+      <w:proofErr w:type="gramStart"/>
+      <w:r>
+        <w:rPr>
+          <w:rFonts w:ascii="Courier New" w:hAnsi="Courier New" w:cs="Courier New"/>
+        </w:rPr>
+        <w:lastRenderedPageBreak/>
+        <w:t>ColumnVO</w:t>
+      </w:r>
+      <w:proofErr w:type="spellEnd"/>
+      <w:r>
+        <w:rPr>
+          <w:rFonts w:ascii="Courier New" w:hAnsi="Courier New" w:cs="Courier New"/>
+        </w:rPr>
+        <w:t>[</w:t>
+      </w:r>
+      <w:proofErr w:type="gramEnd"/>
+      <w:r>
+        <w:rPr>
+          <w:rFonts w:ascii="Courier New" w:hAnsi="Courier New" w:cs="Courier New"/>
+        </w:rPr>
+        <w:t xml:space="preserve">] </w:t>
+      </w:r>
+      <w:proofErr w:type="spellStart"/>
+      <w:r>
+        <w:rPr>
+          <w:rFonts w:ascii="Courier New" w:hAnsi="Courier New" w:cs="Courier New"/>
+        </w:rPr>
+        <w:t>createColumn</w:t>
+      </w:r>
+      <w:proofErr w:type="spellEnd"/>
+      <w:r>
+        <w:rPr>
+          <w:rFonts w:ascii="Courier New" w:hAnsi="Courier New" w:cs="Courier New"/>
+        </w:rPr>
+        <w:t>(</w:t>
+      </w:r>
+      <w:proofErr w:type="spellStart"/>
+      <w:r>
+        <w:rPr>
+          <w:rFonts w:ascii="Courier New" w:hAnsi="Courier New" w:cs="Courier New"/>
+        </w:rPr>
+        <w:t>ColumnVO</w:t>
+      </w:r>
+      <w:proofErr w:type="spellEnd"/>
+      <w:r>
+        <w:rPr>
+          <w:rFonts w:ascii="Courier New" w:hAnsi="Courier New" w:cs="Courier New"/>
+        </w:rPr>
+        <w:t>[] col, String name)</w:t>
+      </w:r>
+    </w:p>
+    <w:p>
+      <w:pPr>
+        <w:spacing w:line="480" w:lineRule="auto"/>
+      </w:pPr>
+      <w:r>
+        <w:t>This creates a column (gradable item) as an alternative to making it with the Blackboard interface.  The name parameter specifies the name of the column (assignment, test, etc.)</w:t>
+      </w:r>
+    </w:p>
+    <w:p>
+      <w:pPr>
+        <w:spacing w:line="480" w:lineRule="auto"/>
+        <w:rPr>
+          <w:rFonts w:ascii="Courier New" w:hAnsi="Courier New" w:cs="Courier New"/>
+        </w:rPr>
+      </w:pPr>
+      <w:proofErr w:type="gramStart"/>
+      <w:r>
+        <w:rPr>
+          <w:rFonts w:ascii="Courier New" w:hAnsi="Courier New" w:cs="Courier New"/>
+        </w:rPr>
+        <w:t>void</w:t>
+      </w:r>
+      <w:proofErr w:type="gramEnd"/>
+      <w:r>
+        <w:rPr>
+          <w:rFonts w:ascii="Courier New" w:hAnsi="Courier New" w:cs="Courier New"/>
+        </w:rPr>
+        <w:t xml:space="preserve"> </w:t>
+      </w:r>
+      <w:proofErr w:type="spellStart"/>
+      <w:r>
+        <w:rPr>
+          <w:rFonts w:ascii="Courier New" w:hAnsi="Courier New" w:cs="Courier New"/>
+        </w:rPr>
         <w:t>deleteColumn</w:t>
       </w:r>
       <w:proofErr w:type="spellEnd"/>
@@ -6856,12 +7290,196 @@
           <w:rFonts w:ascii="Courier New" w:hAnsi="Courier New" w:cs="Courier New"/>
         </w:rPr>
       </w:pPr>
+      <w:r>
+        <w:rPr>
+          <w:rFonts w:ascii="Courier New" w:hAnsi="Courier New" w:cs="Courier New"/>
+        </w:rPr>
+        <w:t xml:space="preserve">String </w:t>
+      </w:r>
       <w:proofErr w:type="spellStart"/>
       <w:proofErr w:type="gramStart"/>
       <w:r>
         <w:rPr>
           <w:rFonts w:ascii="Courier New" w:hAnsi="Courier New" w:cs="Courier New"/>
         </w:rPr>
+        <w:t>displayGrades</w:t>
+      </w:r>
+      <w:proofErr w:type="spellEnd"/>
+      <w:r>
+        <w:rPr>
+          <w:rFonts w:ascii="Courier New" w:hAnsi="Courier New" w:cs="Courier New"/>
+        </w:rPr>
+        <w:t>(</w:t>
+      </w:r>
+      <w:proofErr w:type="gramEnd"/>
+      <w:r>
+        <w:rPr>
+          <w:rFonts w:ascii="Courier New" w:hAnsi="Courier New" w:cs="Courier New"/>
+        </w:rPr>
+        <w:t xml:space="preserve">List&lt;String&gt; </w:t>
+      </w:r>
+      <w:proofErr w:type="spellStart"/>
+      <w:r>
+        <w:rPr>
+          <w:rFonts w:ascii="Courier New" w:hAnsi="Courier New" w:cs="Courier New"/>
+        </w:rPr>
+        <w:t>gradeList</w:t>
+      </w:r>
+      <w:proofErr w:type="spellEnd"/>
+      <w:r>
+        <w:rPr>
+          <w:rFonts w:ascii="Courier New" w:hAnsi="Courier New" w:cs="Courier New"/>
+        </w:rPr>
+        <w:t>)</w:t>
+      </w:r>
+    </w:p>
+    <w:p>
+      <w:pPr>
+        <w:spacing w:line="480" w:lineRule="auto"/>
+      </w:pPr>
+      <w:r>
+        <w:t xml:space="preserve">Organizes the passed-in parameter </w:t>
+      </w:r>
+      <w:proofErr w:type="spellStart"/>
+      <w:r>
+        <w:t>gradeList</w:t>
+      </w:r>
+      <w:proofErr w:type="spellEnd"/>
+      <w:r>
+        <w:t xml:space="preserve"> into a neat string object which displays them in an organized fashion.</w:t>
+      </w:r>
+    </w:p>
+    <w:p>
+      <w:pPr>
+        <w:spacing w:line="480" w:lineRule="auto"/>
+        <w:rPr>
+          <w:rFonts w:ascii="Courier New" w:hAnsi="Courier New" w:cs="Courier New"/>
+        </w:rPr>
+      </w:pPr>
+      <w:proofErr w:type="gramStart"/>
+      <w:r>
+        <w:rPr>
+          <w:rFonts w:ascii="Courier New" w:hAnsi="Courier New" w:cs="Courier New"/>
+        </w:rPr>
+        <w:t>void</w:t>
+      </w:r>
+      <w:proofErr w:type="gramEnd"/>
+      <w:r>
+        <w:rPr>
+          <w:rFonts w:ascii="Courier New" w:hAnsi="Courier New" w:cs="Courier New"/>
+        </w:rPr>
+        <w:t xml:space="preserve"> </w:t>
+      </w:r>
+      <w:proofErr w:type="spellStart"/>
+      <w:r>
+        <w:rPr>
+          <w:rFonts w:ascii="Courier New" w:hAnsi="Courier New" w:cs="Courier New"/>
+        </w:rPr>
+        <w:t>publish</w:t>
+      </w:r>
+      <w:r>
+        <w:rPr>
+          <w:rFonts w:ascii="Courier New" w:hAnsi="Courier New" w:cs="Courier New"/>
+        </w:rPr>
+        <w:t>Columns</w:t>
+      </w:r>
+      <w:proofErr w:type="spellEnd"/>
+      <w:r>
+        <w:rPr>
+          <w:rFonts w:ascii="Courier New" w:hAnsi="Courier New" w:cs="Courier New"/>
+        </w:rPr>
+        <w:t>(</w:t>
+      </w:r>
+      <w:proofErr w:type="spellStart"/>
+      <w:r>
+        <w:rPr>
+          <w:rFonts w:ascii="Courier New" w:hAnsi="Courier New" w:cs="Courier New"/>
+        </w:rPr>
+        <w:t>SaveColumns</w:t>
+      </w:r>
+      <w:proofErr w:type="spellEnd"/>
+      <w:r>
+        <w:rPr>
+          <w:rFonts w:ascii="Courier New" w:hAnsi="Courier New" w:cs="Courier New"/>
+        </w:rPr>
+        <w:t xml:space="preserve"> save)</w:t>
+      </w:r>
+    </w:p>
+    <w:p>
+      <w:pPr>
+        <w:spacing w:line="480" w:lineRule="auto"/>
+      </w:pPr>
+      <w:r>
+        <w:t xml:space="preserve">This updates the server with locally changed column information.  Only called after a column is modified or created.  The </w:t>
+      </w:r>
+      <w:proofErr w:type="spellStart"/>
+      <w:r>
+        <w:t>SaveColumns</w:t>
+      </w:r>
+      <w:proofErr w:type="spellEnd"/>
+      <w:r>
+        <w:t xml:space="preserve"> object is ready for this method by first creating it normally with a constructor, then using the method </w:t>
+      </w:r>
+      <w:proofErr w:type="spellStart"/>
+      <w:r>
+        <w:t>setColumns</w:t>
+      </w:r>
+      <w:proofErr w:type="spellEnd"/>
+      <w:r>
+        <w:t xml:space="preserve"> and </w:t>
+      </w:r>
+      <w:proofErr w:type="spellStart"/>
+      <w:r>
+        <w:t>setCourseId</w:t>
+      </w:r>
+      <w:proofErr w:type="spellEnd"/>
+    </w:p>
+    <w:p>
+      <w:pPr>
+        <w:spacing w:line="480" w:lineRule="auto"/>
+        <w:rPr>
+          <w:rFonts w:ascii="Courier New" w:hAnsi="Courier New" w:cs="Courier New"/>
+        </w:rPr>
+      </w:pPr>
+      <w:proofErr w:type="gramStart"/>
+      <w:r>
+        <w:rPr>
+          <w:rFonts w:ascii="Courier New" w:hAnsi="Courier New" w:cs="Courier New"/>
+        </w:rPr>
+        <w:t>void</w:t>
+      </w:r>
+      <w:proofErr w:type="gramEnd"/>
+      <w:r>
+        <w:rPr>
+          <w:rFonts w:ascii="Courier New" w:hAnsi="Courier New" w:cs="Courier New"/>
+        </w:rPr>
+        <w:t xml:space="preserve"> </w:t>
+      </w:r>
+      <w:proofErr w:type="spellStart"/>
+      <w:r>
+        <w:rPr>
+          <w:rFonts w:ascii="Courier New" w:hAnsi="Courier New" w:cs="Courier New"/>
+        </w:rPr>
+        <w:t>publish</w:t>
+      </w:r>
+      <w:r>
+        <w:rPr>
+          <w:rFonts w:ascii="Courier New" w:hAnsi="Courier New" w:cs="Courier New"/>
+        </w:rPr>
+        <w:t>Grades</w:t>
+      </w:r>
+      <w:proofErr w:type="spellEnd"/>
+      <w:r>
+        <w:rPr>
+          <w:rFonts w:ascii="Courier New" w:hAnsi="Courier New" w:cs="Courier New"/>
+        </w:rPr>
+        <w:t>(</w:t>
+      </w:r>
+      <w:proofErr w:type="spellStart"/>
+      <w:r>
+        <w:rPr>
+          <w:rFonts w:ascii="Courier New" w:hAnsi="Courier New" w:cs="Courier New"/>
+        </w:rPr>
         <w:t>ScoreVO</w:t>
       </w:r>
       <w:proofErr w:type="spellEnd"/>
@@ -6869,572 +7487,186 @@
         <w:rPr>
           <w:rFonts w:ascii="Courier New" w:hAnsi="Courier New" w:cs="Courier New"/>
         </w:rPr>
-        <w:t>[</w:t>
+        <w:t>[] grades, String</w:t>
+      </w:r>
+      <w:r>
+        <w:rPr>
+          <w:rFonts w:ascii="Courier New" w:hAnsi="Courier New" w:cs="Courier New"/>
+        </w:rPr>
+        <w:t xml:space="preserve"> </w:t>
+      </w:r>
+      <w:proofErr w:type="spellStart"/>
+      <w:r>
+        <w:rPr>
+          <w:rFonts w:ascii="Courier New" w:hAnsi="Courier New" w:cs="Courier New"/>
+        </w:rPr>
+        <w:t>courseId</w:t>
+      </w:r>
+      <w:proofErr w:type="spellEnd"/>
+      <w:r>
+        <w:rPr>
+          <w:rFonts w:ascii="Courier New" w:hAnsi="Courier New" w:cs="Courier New"/>
+        </w:rPr>
+        <w:t>)</w:t>
+      </w:r>
+    </w:p>
+    <w:p>
+      <w:pPr>
+        <w:spacing w:line="480" w:lineRule="auto"/>
+      </w:pPr>
+      <w:r>
+        <w:t xml:space="preserve">Updates the grades (contained in the array of </w:t>
+      </w:r>
+      <w:proofErr w:type="spellStart"/>
+      <w:r>
+        <w:t>ScoreVO</w:t>
+      </w:r>
+      <w:proofErr w:type="spellEnd"/>
+      <w:r>
+        <w:t xml:space="preserve"> objects) for a particular course (specified by the </w:t>
+      </w:r>
+      <w:proofErr w:type="spellStart"/>
+      <w:r>
+        <w:t>courseId</w:t>
+      </w:r>
+      <w:proofErr w:type="spellEnd"/>
+      <w:r>
+        <w:t xml:space="preserve"> string) that have been changed locally on the Blackboard server.</w:t>
+      </w:r>
+    </w:p>
+    <w:p>
+      <w:pPr>
+        <w:spacing w:line="480" w:lineRule="auto"/>
+      </w:pPr>
+    </w:p>
+    <w:p>
+      <w:pPr>
+        <w:spacing w:line="480" w:lineRule="auto"/>
+      </w:pPr>
+    </w:p>
+    <w:p>
+      <w:pPr>
+        <w:spacing w:line="480" w:lineRule="auto"/>
+      </w:pPr>
+    </w:p>
+    <w:p>
+      <w:pPr>
+        <w:pStyle w:val="Heading1"/>
+      </w:pPr>
+      <w:bookmarkStart w:id="17" w:name="_Toc417021745"/>
+      <w:r>
+        <w:lastRenderedPageBreak/>
+        <w:t>Where to Go from Here</w:t>
+      </w:r>
+      <w:bookmarkEnd w:id="17"/>
+    </w:p>
+    <w:p/>
+    <w:p>
+      <w:pPr>
+        <w:pStyle w:val="Heading2"/>
+        <w:spacing w:line="480" w:lineRule="auto"/>
+      </w:pPr>
+      <w:r>
+        <w:t>Issues Encountered</w:t>
+      </w:r>
+    </w:p>
+    <w:p>
+      <w:pPr>
+        <w:spacing w:line="480" w:lineRule="auto"/>
+      </w:pPr>
+      <w:r>
+        <w:tab/>
+      </w:r>
+      <w:r>
+        <w:t>We were not able to access the Id object (for an object of Course, Student, etc.) because it comes directly from the Blackboard site, which cannot be directly accessed as far as we know.  This is doable, but time constraints stopped us from figuring it out.</w:t>
+      </w:r>
+    </w:p>
+    <w:p>
+      <w:pPr>
+        <w:spacing w:line="480" w:lineRule="auto"/>
+      </w:pPr>
+      <w:r>
+        <w:t>The main purpose of accessing the Id object would be the ability to list all the student names in a course, which would connect with the algorithm that we wrote for abbreviating student names while maintaining uniqueness.</w:t>
+      </w:r>
+    </w:p>
+    <w:p>
+      <w:pPr>
+        <w:pStyle w:val="Heading2"/>
+        <w:spacing w:line="480" w:lineRule="auto"/>
+      </w:pPr>
+      <w:r>
+        <w:t xml:space="preserve">Building </w:t>
+      </w:r>
+      <w:proofErr w:type="gramStart"/>
+      <w:r>
+        <w:t>Off</w:t>
       </w:r>
       <w:proofErr w:type="gramEnd"/>
       <w:r>
-        <w:rPr>
-          <w:rFonts w:ascii="Courier New" w:hAnsi="Courier New" w:cs="Courier New"/>
-        </w:rPr>
-        <w:t xml:space="preserve">] </w:t>
-      </w:r>
-      <w:proofErr w:type="spellStart"/>
-      <w:r>
-        <w:rPr>
-          <w:rFonts w:ascii="Courier New" w:hAnsi="Courier New" w:cs="Courier New"/>
-        </w:rPr>
-        <w:t>checkArray</w:t>
-      </w:r>
-      <w:proofErr w:type="spellEnd"/>
-      <w:r>
-        <w:rPr>
-          <w:rFonts w:ascii="Courier New" w:hAnsi="Courier New" w:cs="Courier New"/>
-        </w:rPr>
-        <w:t>(</w:t>
-      </w:r>
-      <w:proofErr w:type="spellStart"/>
-      <w:r>
-        <w:rPr>
-          <w:rFonts w:ascii="Courier New" w:hAnsi="Courier New" w:cs="Courier New"/>
-        </w:rPr>
-        <w:t>ScoreVO</w:t>
-      </w:r>
-      <w:proofErr w:type="spellEnd"/>
-      <w:r>
-        <w:rPr>
-          <w:rFonts w:ascii="Courier New" w:hAnsi="Courier New" w:cs="Courier New"/>
-        </w:rPr>
-        <w:t>[]</w:t>
-      </w:r>
-      <w:r>
-        <w:rPr>
-          <w:rFonts w:ascii="Courier New" w:hAnsi="Courier New" w:cs="Courier New"/>
-        </w:rPr>
-        <w:t xml:space="preserve"> scores</w:t>
-      </w:r>
-      <w:r>
-        <w:rPr>
-          <w:rFonts w:ascii="Courier New" w:hAnsi="Courier New" w:cs="Courier New"/>
-        </w:rPr>
-        <w:t xml:space="preserve">, </w:t>
-      </w:r>
-      <w:r>
-        <w:rPr>
-          <w:rFonts w:ascii="Courier New" w:hAnsi="Courier New" w:cs="Courier New"/>
-        </w:rPr>
-        <w:br/>
-      </w:r>
-      <w:r>
-        <w:rPr>
-          <w:rFonts w:ascii="Courier New" w:hAnsi="Courier New" w:cs="Courier New"/>
-        </w:rPr>
-        <w:tab/>
-      </w:r>
-      <w:r>
-        <w:rPr>
-          <w:rFonts w:ascii="Courier New" w:hAnsi="Courier New" w:cs="Courier New"/>
-        </w:rPr>
-        <w:tab/>
-      </w:r>
-      <w:r>
-        <w:rPr>
-          <w:rFonts w:ascii="Courier New" w:hAnsi="Courier New" w:cs="Courier New"/>
-        </w:rPr>
-        <w:tab/>
-      </w:r>
-      <w:r>
-        <w:rPr>
-          <w:rFonts w:ascii="Courier New" w:hAnsi="Courier New" w:cs="Courier New"/>
-        </w:rPr>
-        <w:tab/>
-        <w:t xml:space="preserve"> </w:t>
-      </w:r>
-      <w:proofErr w:type="spellStart"/>
-      <w:r>
-        <w:rPr>
-          <w:rFonts w:ascii="Courier New" w:hAnsi="Courier New" w:cs="Courier New"/>
-        </w:rPr>
-        <w:t>ColumnVO</w:t>
-      </w:r>
-      <w:proofErr w:type="spellEnd"/>
-      <w:r>
-        <w:rPr>
-          <w:rFonts w:ascii="Courier New" w:hAnsi="Courier New" w:cs="Courier New"/>
-        </w:rPr>
-        <w:t xml:space="preserve">[] </w:t>
-      </w:r>
-      <w:proofErr w:type="spellStart"/>
-      <w:r>
-        <w:rPr>
-          <w:rFonts w:ascii="Courier New" w:hAnsi="Courier New" w:cs="Courier New"/>
-        </w:rPr>
-        <w:t>columnsLackingAttempts</w:t>
-      </w:r>
-      <w:proofErr w:type="spellEnd"/>
-      <w:r>
-        <w:rPr>
-          <w:rFonts w:ascii="Courier New" w:hAnsi="Courier New" w:cs="Courier New"/>
-        </w:rPr>
-        <w:t>)</w:t>
-      </w:r>
-    </w:p>
-    <w:p>
-      <w:pPr>
-        <w:spacing w:line="480" w:lineRule="auto"/>
-      </w:pPr>
-      <w:r>
-        <w:t xml:space="preserve">Checks all columns in the passed-in parameter </w:t>
-      </w:r>
-      <w:proofErr w:type="spellStart"/>
-      <w:r>
-        <w:t>ColumnVO</w:t>
-      </w:r>
-      <w:proofErr w:type="spellEnd"/>
-      <w:r>
-        <w:t xml:space="preserve"> array which do not have an attempt, and puts in attempts to save the trouble of putting them in with the Blackboard interface.  (This allows a professor to grade an assignment which did not have a submission on Blackboard.)  The </w:t>
-      </w:r>
-      <w:proofErr w:type="spellStart"/>
-      <w:r>
-        <w:t>ScoreVO</w:t>
-      </w:r>
-      <w:proofErr w:type="spellEnd"/>
-      <w:r>
-        <w:t xml:space="preserve"> array returned represents the updated collection of </w:t>
-      </w:r>
-      <w:proofErr w:type="spellStart"/>
-      <w:r>
-        <w:t>ScoreVO</w:t>
-      </w:r>
-      <w:proofErr w:type="spellEnd"/>
-      <w:r>
-        <w:t xml:space="preserve"> objects.</w:t>
-      </w:r>
-    </w:p>
-    <w:p>
-      <w:pPr>
-        <w:spacing w:line="480" w:lineRule="auto"/>
-        <w:rPr>
-          <w:rFonts w:ascii="Courier New" w:hAnsi="Courier New" w:cs="Courier New"/>
-        </w:rPr>
-      </w:pPr>
-      <w:r>
-        <w:rPr>
-          <w:rFonts w:ascii="Courier New" w:hAnsi="Courier New" w:cs="Courier New"/>
-        </w:rPr>
-        <w:t xml:space="preserve">String </w:t>
-      </w:r>
-      <w:proofErr w:type="spellStart"/>
-      <w:proofErr w:type="gramStart"/>
-      <w:r>
-        <w:rPr>
-          <w:rFonts w:ascii="Courier New" w:hAnsi="Courier New" w:cs="Courier New"/>
-        </w:rPr>
-        <w:t>gradeDisplay</w:t>
-      </w:r>
-      <w:proofErr w:type="spellEnd"/>
-      <w:r>
-        <w:rPr>
-          <w:rFonts w:ascii="Courier New" w:hAnsi="Courier New" w:cs="Courier New"/>
-        </w:rPr>
-        <w:t>(</w:t>
-      </w:r>
-      <w:proofErr w:type="gramEnd"/>
-      <w:r>
-        <w:rPr>
-          <w:rFonts w:ascii="Courier New" w:hAnsi="Courier New" w:cs="Courier New"/>
-        </w:rPr>
-        <w:t xml:space="preserve">List&lt;String&gt; </w:t>
-      </w:r>
-      <w:proofErr w:type="spellStart"/>
-      <w:r>
-        <w:rPr>
-          <w:rFonts w:ascii="Courier New" w:hAnsi="Courier New" w:cs="Courier New"/>
-        </w:rPr>
-        <w:t>gradeList</w:t>
-      </w:r>
-      <w:proofErr w:type="spellEnd"/>
-      <w:r>
-        <w:rPr>
-          <w:rFonts w:ascii="Courier New" w:hAnsi="Courier New" w:cs="Courier New"/>
-        </w:rPr>
-        <w:t>)</w:t>
-      </w:r>
-    </w:p>
-    <w:p>
-      <w:pPr>
-        <w:spacing w:line="480" w:lineRule="auto"/>
-      </w:pPr>
-      <w:r>
-        <w:t xml:space="preserve">Organizes the passed-in parameter </w:t>
-      </w:r>
-      <w:proofErr w:type="spellStart"/>
-      <w:r>
-        <w:t>gradeList</w:t>
-      </w:r>
-      <w:proofErr w:type="spellEnd"/>
-      <w:r>
-        <w:t xml:space="preserve"> into a neat string object which displays them in an organized fashion.</w:t>
-      </w:r>
-    </w:p>
-    <w:p>
-      <w:pPr>
-        <w:spacing w:line="480" w:lineRule="auto"/>
-        <w:rPr>
-          <w:rFonts w:ascii="Courier New" w:hAnsi="Courier New" w:cs="Courier New"/>
-        </w:rPr>
-      </w:pPr>
-      <w:proofErr w:type="gramStart"/>
-      <w:r>
-        <w:rPr>
-          <w:rFonts w:ascii="Courier New" w:hAnsi="Courier New" w:cs="Courier New"/>
-        </w:rPr>
-        <w:t>void</w:t>
-      </w:r>
-      <w:proofErr w:type="gramEnd"/>
-      <w:r>
-        <w:rPr>
-          <w:rFonts w:ascii="Courier New" w:hAnsi="Courier New" w:cs="Courier New"/>
-        </w:rPr>
-        <w:t xml:space="preserve"> </w:t>
-      </w:r>
-      <w:proofErr w:type="spellStart"/>
-      <w:r>
-        <w:rPr>
-          <w:rFonts w:ascii="Courier New" w:hAnsi="Courier New" w:cs="Courier New"/>
-        </w:rPr>
-        <w:t>updateGrades</w:t>
-      </w:r>
-      <w:proofErr w:type="spellEnd"/>
-      <w:r>
-        <w:rPr>
-          <w:rFonts w:ascii="Courier New" w:hAnsi="Courier New" w:cs="Courier New"/>
-        </w:rPr>
-        <w:t>(</w:t>
-      </w:r>
-      <w:proofErr w:type="spellStart"/>
-      <w:r>
-        <w:rPr>
-          <w:rFonts w:ascii="Courier New" w:hAnsi="Courier New" w:cs="Courier New"/>
-        </w:rPr>
-        <w:t>ScoreVO</w:t>
-      </w:r>
-      <w:proofErr w:type="spellEnd"/>
-      <w:r>
-        <w:rPr>
-          <w:rFonts w:ascii="Courier New" w:hAnsi="Courier New" w:cs="Courier New"/>
-        </w:rPr>
-        <w:t>[] grades, String</w:t>
-      </w:r>
-      <w:r>
-        <w:rPr>
-          <w:rFonts w:ascii="Courier New" w:hAnsi="Courier New" w:cs="Courier New"/>
-        </w:rPr>
-        <w:t xml:space="preserve"> </w:t>
-      </w:r>
-      <w:proofErr w:type="spellStart"/>
-      <w:r>
-        <w:rPr>
-          <w:rFonts w:ascii="Courier New" w:hAnsi="Courier New" w:cs="Courier New"/>
-        </w:rPr>
-        <w:t>courseId</w:t>
-      </w:r>
-      <w:proofErr w:type="spellEnd"/>
-      <w:r>
-        <w:rPr>
-          <w:rFonts w:ascii="Courier New" w:hAnsi="Courier New" w:cs="Courier New"/>
-        </w:rPr>
-        <w:t>)</w:t>
-      </w:r>
-    </w:p>
-    <w:p>
-      <w:pPr>
-        <w:spacing w:line="480" w:lineRule="auto"/>
-      </w:pPr>
-      <w:r>
-        <w:t xml:space="preserve">Updates the grades (contained in the array of </w:t>
-      </w:r>
-      <w:proofErr w:type="spellStart"/>
-      <w:r>
-        <w:t>ScoreVO</w:t>
-      </w:r>
-      <w:proofErr w:type="spellEnd"/>
-      <w:r>
-        <w:t xml:space="preserve"> objects) for a particular course (specified by the </w:t>
-      </w:r>
-      <w:proofErr w:type="spellStart"/>
-      <w:r>
-        <w:t>courseId</w:t>
-      </w:r>
-      <w:proofErr w:type="spellEnd"/>
-      <w:r>
-        <w:t xml:space="preserve"> string) that have been changed locally on the Blackboard server.</w:t>
-      </w:r>
-    </w:p>
-    <w:p>
-      <w:pPr>
-        <w:spacing w:line="480" w:lineRule="auto"/>
-        <w:rPr>
-          <w:rFonts w:ascii="Courier New" w:hAnsi="Courier New" w:cs="Courier New"/>
-        </w:rPr>
-      </w:pPr>
-      <w:proofErr w:type="gramStart"/>
-      <w:r>
-        <w:rPr>
-          <w:rFonts w:ascii="Courier New" w:hAnsi="Courier New" w:cs="Courier New"/>
-        </w:rPr>
-        <w:t>void</w:t>
-      </w:r>
-      <w:proofErr w:type="gramEnd"/>
-      <w:r>
-        <w:rPr>
-          <w:rFonts w:ascii="Courier New" w:hAnsi="Courier New" w:cs="Courier New"/>
-        </w:rPr>
-        <w:t xml:space="preserve"> </w:t>
-      </w:r>
-      <w:proofErr w:type="spellStart"/>
-      <w:r>
-        <w:rPr>
-          <w:rFonts w:ascii="Courier New" w:hAnsi="Courier New" w:cs="Courier New"/>
-        </w:rPr>
-        <w:t>changeGrade</w:t>
-      </w:r>
-      <w:proofErr w:type="spellEnd"/>
-      <w:r>
-        <w:rPr>
-          <w:rFonts w:ascii="Courier New" w:hAnsi="Courier New" w:cs="Courier New"/>
-        </w:rPr>
-        <w:t>(</w:t>
-      </w:r>
-      <w:proofErr w:type="spellStart"/>
-      <w:r>
-        <w:rPr>
-          <w:rFonts w:ascii="Courier New" w:hAnsi="Courier New" w:cs="Courier New"/>
-        </w:rPr>
-        <w:t>ScoreVO</w:t>
-      </w:r>
-      <w:proofErr w:type="spellEnd"/>
-      <w:r>
-        <w:rPr>
-          <w:rFonts w:ascii="Courier New" w:hAnsi="Courier New" w:cs="Courier New"/>
-        </w:rPr>
-        <w:t xml:space="preserve"> </w:t>
-      </w:r>
-      <w:proofErr w:type="spellStart"/>
-      <w:r>
-        <w:rPr>
-          <w:rFonts w:ascii="Courier New" w:hAnsi="Courier New" w:cs="Courier New"/>
-        </w:rPr>
-        <w:t>scoreVO</w:t>
-      </w:r>
-      <w:proofErr w:type="spellEnd"/>
-      <w:r>
-        <w:rPr>
-          <w:rFonts w:ascii="Courier New" w:hAnsi="Courier New" w:cs="Courier New"/>
-        </w:rPr>
-        <w:t>, String grade)</w:t>
-      </w:r>
-    </w:p>
-    <w:p>
-      <w:pPr>
-        <w:spacing w:line="480" w:lineRule="auto"/>
-      </w:pPr>
-      <w:r>
-        <w:t xml:space="preserve">Changes the value of the grade attribute in the </w:t>
-      </w:r>
-      <w:proofErr w:type="spellStart"/>
-      <w:r>
-        <w:t>ScoreVO</w:t>
-      </w:r>
-      <w:proofErr w:type="spellEnd"/>
-      <w:r>
-        <w:t xml:space="preserve"> object to the value specified by the string grade.</w:t>
-      </w:r>
-    </w:p>
-    <w:p>
-      <w:pPr>
-        <w:spacing w:line="480" w:lineRule="auto"/>
-      </w:pPr>
-    </w:p>
-    <w:p>
-      <w:pPr>
-        <w:spacing w:line="480" w:lineRule="auto"/>
-        <w:rPr>
-          <w:rFonts w:ascii="Courier New" w:hAnsi="Courier New" w:cs="Courier New"/>
-        </w:rPr>
-      </w:pPr>
-      <w:proofErr w:type="gramStart"/>
-      <w:r>
-        <w:rPr>
-          <w:rFonts w:ascii="Courier New" w:hAnsi="Courier New" w:cs="Courier New"/>
-        </w:rPr>
-        <w:lastRenderedPageBreak/>
-        <w:t>void</w:t>
-      </w:r>
-      <w:proofErr w:type="gramEnd"/>
-      <w:r>
-        <w:rPr>
-          <w:rFonts w:ascii="Courier New" w:hAnsi="Courier New" w:cs="Courier New"/>
-        </w:rPr>
-        <w:t xml:space="preserve"> </w:t>
-      </w:r>
-      <w:proofErr w:type="spellStart"/>
-      <w:r>
-        <w:rPr>
-          <w:rFonts w:ascii="Courier New" w:hAnsi="Courier New" w:cs="Courier New"/>
-        </w:rPr>
-        <w:t>updateColumns</w:t>
-      </w:r>
-      <w:proofErr w:type="spellEnd"/>
-      <w:r>
-        <w:rPr>
-          <w:rFonts w:ascii="Courier New" w:hAnsi="Courier New" w:cs="Courier New"/>
-        </w:rPr>
-        <w:t>(</w:t>
-      </w:r>
-      <w:proofErr w:type="spellStart"/>
-      <w:r>
-        <w:rPr>
-          <w:rFonts w:ascii="Courier New" w:hAnsi="Courier New" w:cs="Courier New"/>
-        </w:rPr>
-        <w:t>SaveColumns</w:t>
-      </w:r>
-      <w:proofErr w:type="spellEnd"/>
-      <w:r>
-        <w:rPr>
-          <w:rFonts w:ascii="Courier New" w:hAnsi="Courier New" w:cs="Courier New"/>
-        </w:rPr>
-        <w:t xml:space="preserve"> save)</w:t>
-      </w:r>
-    </w:p>
-    <w:p>
-      <w:pPr>
-        <w:spacing w:line="480" w:lineRule="auto"/>
-      </w:pPr>
-      <w:r>
-        <w:t xml:space="preserve">This updates the server with locally changed column information.  Only called after a column is modified or created.  The </w:t>
-      </w:r>
-      <w:proofErr w:type="spellStart"/>
-      <w:r>
-        <w:t>SaveColumns</w:t>
-      </w:r>
-      <w:proofErr w:type="spellEnd"/>
-      <w:r>
-        <w:t xml:space="preserve"> object is </w:t>
-      </w:r>
-      <w:r>
-        <w:t xml:space="preserve">ready for this method by first creating it normally with a constructor, then using the method </w:t>
-      </w:r>
-      <w:proofErr w:type="spellStart"/>
-      <w:r>
-        <w:t>setColumns</w:t>
-      </w:r>
-      <w:proofErr w:type="spellEnd"/>
-      <w:r>
-        <w:t xml:space="preserve"> and </w:t>
-      </w:r>
-      <w:proofErr w:type="spellStart"/>
-      <w:r>
-        <w:t>setCourseId</w:t>
-      </w:r>
-      <w:proofErr w:type="spellEnd"/>
-    </w:p>
-    <w:p>
-      <w:pPr>
-        <w:spacing w:line="480" w:lineRule="auto"/>
-        <w:rPr>
-          <w:rFonts w:ascii="Courier New" w:hAnsi="Courier New" w:cs="Courier New"/>
-        </w:rPr>
-      </w:pPr>
-      <w:proofErr w:type="spellStart"/>
-      <w:proofErr w:type="gramStart"/>
-      <w:r>
-        <w:rPr>
-          <w:rFonts w:ascii="Courier New" w:hAnsi="Courier New" w:cs="Courier New"/>
-        </w:rPr>
-        <w:t>ColumnVO</w:t>
-      </w:r>
-      <w:proofErr w:type="spellEnd"/>
-      <w:r>
-        <w:rPr>
-          <w:rFonts w:ascii="Courier New" w:hAnsi="Courier New" w:cs="Courier New"/>
-        </w:rPr>
-        <w:t>[</w:t>
-      </w:r>
-      <w:proofErr w:type="gramEnd"/>
-      <w:r>
-        <w:rPr>
-          <w:rFonts w:ascii="Courier New" w:hAnsi="Courier New" w:cs="Courier New"/>
-        </w:rPr>
-        <w:t xml:space="preserve">] </w:t>
-      </w:r>
-      <w:proofErr w:type="spellStart"/>
-      <w:r>
-        <w:rPr>
-          <w:rFonts w:ascii="Courier New" w:hAnsi="Courier New" w:cs="Courier New"/>
-        </w:rPr>
-        <w:t>createColumn</w:t>
-      </w:r>
-      <w:proofErr w:type="spellEnd"/>
-      <w:r>
-        <w:rPr>
-          <w:rFonts w:ascii="Courier New" w:hAnsi="Courier New" w:cs="Courier New"/>
-        </w:rPr>
-        <w:t>(</w:t>
-      </w:r>
-      <w:proofErr w:type="spellStart"/>
-      <w:r>
-        <w:rPr>
-          <w:rFonts w:ascii="Courier New" w:hAnsi="Courier New" w:cs="Courier New"/>
-        </w:rPr>
-        <w:t>ColumnVO</w:t>
-      </w:r>
-      <w:proofErr w:type="spellEnd"/>
-      <w:r>
-        <w:rPr>
-          <w:rFonts w:ascii="Courier New" w:hAnsi="Courier New" w:cs="Courier New"/>
-        </w:rPr>
-        <w:t>[] col, String name)</w:t>
-      </w:r>
-    </w:p>
-    <w:p>
-      <w:pPr>
-        <w:spacing w:line="480" w:lineRule="auto"/>
-      </w:pPr>
-      <w:r>
-        <w:t>This creates a column (gradable item) as an alternative to making it with the Blackboard interface.  The name parameter specifies the name of the column (assignment, test, etc.)</w:t>
-      </w:r>
-    </w:p>
-    <w:p>
-      <w:pPr>
-        <w:pStyle w:val="Heading1"/>
-      </w:pPr>
-      <w:bookmarkStart w:id="17" w:name="_Toc417021745"/>
-      <w:r>
-        <w:t>Where to Go from Here</w:t>
-      </w:r>
-      <w:bookmarkEnd w:id="17"/>
-    </w:p>
-    <w:p/>
-    <w:p>
-      <w:pPr>
-        <w:spacing w:line="480" w:lineRule="auto"/>
-      </w:pPr>
-      <w:r>
-        <w:tab/>
-      </w:r>
+        <w:t xml:space="preserve"> Our Work</w:t>
+      </w:r>
+    </w:p>
+    <w:p>
+      <w:pPr>
+        <w:spacing w:line="480" w:lineRule="auto"/>
+      </w:pPr>
+      <w:r>
+        <w:tab/>
+        <w:t xml:space="preserve">It is a great idea to gain accessibility to more web services.  There are </w:t>
+      </w:r>
+      <w:r>
+        <w:rPr>
+          <w:b/>
+          <w:u w:val="single"/>
+        </w:rPr>
+        <w:t>many</w:t>
+      </w:r>
+      <w:r>
+        <w:t xml:space="preserve"> available and thus, there is a great deal of functionality that we have not even looked at.</w:t>
+      </w:r>
+    </w:p>
+    <w:p>
+      <w:pPr>
+        <w:spacing w:line="480" w:lineRule="auto"/>
+      </w:pPr>
+      <w:r>
+        <w:tab/>
+        <w:t xml:space="preserve">Furthermore, refactoring the code we wrote for greater ability to build would be a good plan.  The majority of what we did with this was research on </w:t>
+      </w:r>
+      <w:r>
+        <w:rPr>
+          <w:i/>
+        </w:rPr>
+        <w:t>how</w:t>
+      </w:r>
+      <w:r>
+        <w:t xml:space="preserve"> to get things working, and did not pay nearly enough attention to style.</w:t>
+      </w:r>
+    </w:p>
+    <w:p>
+      <w:pPr>
+        <w:spacing w:line="480" w:lineRule="auto"/>
+      </w:pPr>
+      <w:r>
+        <w:tab/>
+        <w:t xml:space="preserve">After this, a GUI would definitely be a great route to take, so that instructors with a wide range of skill with computer literacy could make use of it.  </w:t>
+      </w:r>
+    </w:p>
+    <w:p>
+      <w:pPr>
+        <w:spacing w:line="480" w:lineRule="auto"/>
+      </w:pPr>
+      <w:r>
+        <w:tab/>
+        <w:t>Another idea would be to tie together Dr. Thornton’s Leaderboard project with this ease of Web Service accessibility, so that Leaderboard can become a much more powerful program with fewer dependencies on Blackboard.</w:t>
+      </w:r>
+    </w:p>
+    <w:p>
+      <w:pPr>
+        <w:spacing w:line="480" w:lineRule="auto"/>
+      </w:pPr>
       <w:bookmarkStart w:id="18" w:name="_GoBack"/>
       <w:bookmarkEnd w:id="18"/>
-      <w:r>
-        <w:t>We were not able to access the Id object (for an object of Course, Student, etc.) because it comes directly from the Blackboard site, which cannot be directly accessed as far as we know.  This is doable, but time constraints stopped us from figuring it out.</w:t>
-      </w:r>
-    </w:p>
-    <w:p>
-      <w:pPr>
-        <w:spacing w:line="480" w:lineRule="auto"/>
-      </w:pPr>
-      <w:r>
-        <w:t>The main purpose of accessing the Id object would be the ability to list all the student names in a course, which would connect with the algorithm that we wrote for abbreviating student names while maintaining uniqueness.</w:t>
-      </w:r>
     </w:p>
     <w:sectPr>
       <w:headerReference w:type="default" r:id="rId23"/>
@@ -7497,7 +7729,7 @@
       <w:rPr>
         <w:noProof/>
       </w:rPr>
-      <w:t>16</w:t>
+      <w:t>17</w:t>
     </w:r>
     <w:r>
       <w:fldChar w:fldCharType="end"/>
@@ -7505,14 +7737,27 @@
     <w:r>
       <w:t xml:space="preserve"> of </w:t>
     </w:r>
-    <w:fldSimple w:instr=" NUMPAGES  \* Arabic  \* MERGEFORMAT ">
-      <w:r>
-        <w:rPr>
-          <w:noProof/>
-        </w:rPr>
-        <w:t>16</w:t>
-      </w:r>
-    </w:fldSimple>
+    <w:r>
+      <w:fldChar w:fldCharType="begin"/>
+    </w:r>
+    <w:r>
+      <w:instrText xml:space="preserve"> NUMPAGES  \* Arabic  \* MERGEFORMAT </w:instrText>
+    </w:r>
+    <w:r>
+      <w:fldChar w:fldCharType="separate"/>
+    </w:r>
+    <w:r>
+      <w:rPr>
+        <w:noProof/>
+      </w:rPr>
+      <w:t>17</w:t>
+    </w:r>
+    <w:r>
+      <w:rPr>
+        <w:noProof/>
+      </w:rPr>
+      <w:fldChar w:fldCharType="end"/>
+    </w:r>
   </w:p>
   <w:p>
     <w:pPr>
@@ -9304,7 +9549,7 @@
 </file>
 
 <file path=customXml/itemProps1.xml><?xml version="1.0" encoding="utf-8"?>
-<ds:datastoreItem xmlns:ds="http://schemas.openxmlformats.org/officeDocument/2006/customXml" ds:itemID="{09B1EB15-1998-4A9B-A8B3-BF52645ECF5F}">
+<ds:datastoreItem xmlns:ds="http://schemas.openxmlformats.org/officeDocument/2006/customXml" ds:itemID="{758782E0-6EBE-43B0-B190-60F3EDEC7DB7}">
   <ds:schemaRefs>
     <ds:schemaRef ds:uri="http://schemas.openxmlformats.org/officeDocument/2006/bibliography"/>
   </ds:schemaRefs>

</xml_diff>